<commit_message>
Adicionando gifs para as perguntas 3 a 10. Implementação parcial das perguntas 17 e 18.
</commit_message>
<xml_diff>
--- a/Perguntas Texto/16 - 18.docx
+++ b/Perguntas Texto/16 - 18.docx
@@ -288,32 +288,208 @@
         </w:rPr>
         <w:t xml:space="preserve">18) </w:t>
       </w:r>
+      <w:r>
+        <w:rPr>
+          <w:color w:val="000000" w:themeColor="text1"/>
+          <w:sz w:val="20"/>
+          <w:szCs w:val="20"/>
+        </w:rPr>
+        <w:t xml:space="preserve">Relacione os ângulos acima com </w:t>
+      </w:r>
+      <w:r>
+        <w:rPr>
+          <w:color w:val="000000" w:themeColor="text1"/>
+          <w:sz w:val="20"/>
+          <w:szCs w:val="20"/>
+        </w:rPr>
+        <w:t xml:space="preserve">a </w:t>
+      </w:r>
+      <w:r>
+        <w:rPr>
+          <w:color w:val="000000" w:themeColor="text1"/>
+          <w:sz w:val="20"/>
+          <w:szCs w:val="20"/>
+        </w:rPr>
+        <w:t>sua respectiva classificação: Obtuso, Reto ou Agudo.</w:t>
+      </w:r>
+    </w:p>
+    <w:p>
+      <w:pPr>
+        <w:pStyle w:val="Corpodetexto2"/>
+        <w:rPr>
+          <w:color w:val="000000" w:themeColor="text1"/>
+          <w:sz w:val="20"/>
+          <w:szCs w:val="20"/>
+        </w:rPr>
+      </w:pPr>
+      <w:r>
+        <w:rPr>
+          <w:color w:val="000000" w:themeColor="text1"/>
+          <w:sz w:val="20"/>
+          <w:szCs w:val="20"/>
+        </w:rPr>
+        <w:t xml:space="preserve">a) </w:t>
+      </w:r>
+      <w:r>
+        <w:rPr>
+          <w:color w:val="000000" w:themeColor="text1"/>
+          <w:sz w:val="20"/>
+          <w:szCs w:val="20"/>
+        </w:rPr>
+        <w:t>1</w:t>
+      </w:r>
+      <w:proofErr w:type="gramStart"/>
+      <w:r>
+        <w:rPr>
+          <w:color w:val="000000" w:themeColor="text1"/>
+          <w:sz w:val="20"/>
+          <w:szCs w:val="20"/>
+        </w:rPr>
+        <w:t xml:space="preserve">= </w:t>
+      </w:r>
+      <w:r>
+        <w:rPr>
+          <w:color w:val="000000" w:themeColor="text1"/>
+          <w:sz w:val="20"/>
+          <w:szCs w:val="20"/>
+        </w:rPr>
+        <w:t xml:space="preserve"> </w:t>
+      </w:r>
+      <w:r>
+        <w:rPr>
+          <w:color w:val="000000" w:themeColor="text1"/>
+          <w:sz w:val="20"/>
+          <w:szCs w:val="20"/>
+        </w:rPr>
+        <w:t>Reto</w:t>
+      </w:r>
+      <w:proofErr w:type="gramEnd"/>
+      <w:r>
+        <w:rPr>
+          <w:color w:val="000000" w:themeColor="text1"/>
+          <w:sz w:val="20"/>
+          <w:szCs w:val="20"/>
+        </w:rPr>
+        <w:t>; 2= Agudo; 3</w:t>
+      </w:r>
+      <w:r>
+        <w:rPr>
+          <w:color w:val="000000" w:themeColor="text1"/>
+          <w:sz w:val="20"/>
+          <w:szCs w:val="20"/>
+        </w:rPr>
+        <w:t>=</w:t>
+      </w:r>
+      <w:r>
+        <w:rPr>
+          <w:color w:val="000000" w:themeColor="text1"/>
+          <w:sz w:val="20"/>
+          <w:szCs w:val="20"/>
+        </w:rPr>
+        <w:t xml:space="preserve"> Obtuso.</w:t>
+      </w:r>
+    </w:p>
+    <w:p>
+      <w:pPr>
+        <w:pStyle w:val="Corpodetexto2"/>
+        <w:rPr>
+          <w:color w:val="000000" w:themeColor="text1"/>
+          <w:sz w:val="20"/>
+          <w:szCs w:val="20"/>
+        </w:rPr>
+      </w:pPr>
+      <w:r>
+        <w:rPr>
+          <w:color w:val="000000" w:themeColor="text1"/>
+          <w:sz w:val="20"/>
+          <w:szCs w:val="20"/>
+        </w:rPr>
+        <w:t xml:space="preserve">b) </w:t>
+      </w:r>
+      <w:r>
+        <w:rPr>
+          <w:color w:val="000000" w:themeColor="text1"/>
+          <w:sz w:val="20"/>
+          <w:szCs w:val="20"/>
+        </w:rPr>
+        <w:t>1=</w:t>
+      </w:r>
+      <w:r>
+        <w:rPr>
+          <w:color w:val="000000" w:themeColor="text1"/>
+          <w:sz w:val="20"/>
+          <w:szCs w:val="20"/>
+        </w:rPr>
+        <w:t xml:space="preserve"> </w:t>
+      </w:r>
+      <w:r>
+        <w:rPr>
+          <w:color w:val="000000" w:themeColor="text1"/>
+          <w:sz w:val="20"/>
+          <w:szCs w:val="20"/>
+        </w:rPr>
+        <w:t>Agudo; 2=Reto; 3= Obtuso.</w:t>
+      </w:r>
+    </w:p>
+    <w:p>
+      <w:pPr>
+        <w:pStyle w:val="Corpodetexto2"/>
+        <w:rPr>
+          <w:color w:val="000000" w:themeColor="text1"/>
+          <w:sz w:val="20"/>
+          <w:szCs w:val="20"/>
+        </w:rPr>
+      </w:pPr>
+      <w:r>
+        <w:rPr>
+          <w:color w:val="000000" w:themeColor="text1"/>
+          <w:sz w:val="20"/>
+          <w:szCs w:val="20"/>
+        </w:rPr>
+        <w:t xml:space="preserve">c) </w:t>
+      </w:r>
+      <w:r>
+        <w:rPr>
+          <w:color w:val="000000" w:themeColor="text1"/>
+          <w:sz w:val="20"/>
+          <w:szCs w:val="20"/>
+        </w:rPr>
+        <w:t>1= Obtuso; 2=</w:t>
+      </w:r>
+      <w:r>
+        <w:rPr>
+          <w:color w:val="000000" w:themeColor="text1"/>
+          <w:sz w:val="20"/>
+          <w:szCs w:val="20"/>
+        </w:rPr>
+        <w:t xml:space="preserve"> </w:t>
+      </w:r>
+      <w:r>
+        <w:rPr>
+          <w:color w:val="000000" w:themeColor="text1"/>
+          <w:sz w:val="20"/>
+          <w:szCs w:val="20"/>
+        </w:rPr>
+        <w:t>Agudo</w:t>
+      </w:r>
+      <w:r>
+        <w:rPr>
+          <w:color w:val="000000" w:themeColor="text1"/>
+          <w:sz w:val="20"/>
+          <w:szCs w:val="20"/>
+        </w:rPr>
+        <w:t xml:space="preserve">; </w:t>
+      </w:r>
+      <w:r>
+        <w:rPr>
+          <w:color w:val="000000" w:themeColor="text1"/>
+          <w:sz w:val="20"/>
+          <w:szCs w:val="20"/>
+        </w:rPr>
+        <w:t>3=Reto.</w:t>
+      </w:r>
       <w:bookmarkStart w:id="0" w:name="_GoBack"/>
       <w:bookmarkEnd w:id="0"/>
-      <w:r>
-        <w:rPr>
-          <w:color w:val="000000" w:themeColor="text1"/>
-          <w:sz w:val="20"/>
-          <w:szCs w:val="20"/>
-        </w:rPr>
-        <w:t xml:space="preserve">Relacione os ângulos acima com </w:t>
-      </w:r>
-      <w:r>
-        <w:rPr>
-          <w:color w:val="000000" w:themeColor="text1"/>
-          <w:sz w:val="20"/>
-          <w:szCs w:val="20"/>
-        </w:rPr>
-        <w:t xml:space="preserve">a </w:t>
-      </w:r>
-      <w:r>
-        <w:rPr>
-          <w:color w:val="000000" w:themeColor="text1"/>
-          <w:sz w:val="20"/>
-          <w:szCs w:val="20"/>
-        </w:rPr>
-        <w:t>sua respectiva classificação: Obtuso, Reto ou Agudo.</w:t>
-      </w:r>
     </w:p>
     <w:p>
       <w:pPr>
@@ -330,141 +506,7 @@
           <w:sz w:val="20"/>
           <w:szCs w:val="20"/>
         </w:rPr>
-        <w:t>1</w:t>
-      </w:r>
-      <w:proofErr w:type="gramStart"/>
-      <w:r>
-        <w:rPr>
-          <w:color w:val="000000" w:themeColor="text1"/>
-          <w:sz w:val="20"/>
-          <w:szCs w:val="20"/>
-        </w:rPr>
-        <w:t xml:space="preserve">= </w:t>
-      </w:r>
-      <w:r>
-        <w:rPr>
-          <w:color w:val="000000" w:themeColor="text1"/>
-          <w:sz w:val="20"/>
-          <w:szCs w:val="20"/>
-        </w:rPr>
-        <w:t xml:space="preserve"> </w:t>
-      </w:r>
-      <w:r>
-        <w:rPr>
-          <w:color w:val="000000" w:themeColor="text1"/>
-          <w:sz w:val="20"/>
-          <w:szCs w:val="20"/>
-        </w:rPr>
-        <w:t>Reto</w:t>
-      </w:r>
-      <w:proofErr w:type="gramEnd"/>
-      <w:r>
-        <w:rPr>
-          <w:color w:val="000000" w:themeColor="text1"/>
-          <w:sz w:val="20"/>
-          <w:szCs w:val="20"/>
-        </w:rPr>
-        <w:t>; 2= Agudo; 3</w:t>
-      </w:r>
-      <w:r>
-        <w:rPr>
-          <w:color w:val="000000" w:themeColor="text1"/>
-          <w:sz w:val="20"/>
-          <w:szCs w:val="20"/>
-        </w:rPr>
-        <w:t>=</w:t>
-      </w:r>
-      <w:r>
-        <w:rPr>
-          <w:color w:val="000000" w:themeColor="text1"/>
-          <w:sz w:val="20"/>
-          <w:szCs w:val="20"/>
-        </w:rPr>
-        <w:t xml:space="preserve"> Obtuso.</w:t>
-      </w:r>
-    </w:p>
-    <w:p>
-      <w:pPr>
-        <w:pStyle w:val="Corpodetexto2"/>
-        <w:rPr>
-          <w:color w:val="000000" w:themeColor="text1"/>
-          <w:sz w:val="20"/>
-          <w:szCs w:val="20"/>
-        </w:rPr>
-      </w:pPr>
-      <w:r>
-        <w:rPr>
-          <w:color w:val="000000" w:themeColor="text1"/>
-          <w:sz w:val="20"/>
-          <w:szCs w:val="20"/>
-        </w:rPr>
-        <w:t>1=</w:t>
-      </w:r>
-      <w:r>
-        <w:rPr>
-          <w:color w:val="000000" w:themeColor="text1"/>
-          <w:sz w:val="20"/>
-          <w:szCs w:val="20"/>
-        </w:rPr>
-        <w:t xml:space="preserve"> </w:t>
-      </w:r>
-      <w:r>
-        <w:rPr>
-          <w:color w:val="000000" w:themeColor="text1"/>
-          <w:sz w:val="20"/>
-          <w:szCs w:val="20"/>
-        </w:rPr>
-        <w:t>Agudo; 2=Reto; 3= Obtuso.</w:t>
-      </w:r>
-    </w:p>
-    <w:p>
-      <w:pPr>
-        <w:pStyle w:val="Corpodetexto2"/>
-        <w:rPr>
-          <w:color w:val="000000" w:themeColor="text1"/>
-          <w:sz w:val="20"/>
-          <w:szCs w:val="20"/>
-        </w:rPr>
-      </w:pPr>
-      <w:r>
-        <w:rPr>
-          <w:color w:val="000000" w:themeColor="text1"/>
-          <w:sz w:val="20"/>
-          <w:szCs w:val="20"/>
-        </w:rPr>
-        <w:t>1= Obtuso; 2=</w:t>
-      </w:r>
-      <w:r>
-        <w:rPr>
-          <w:color w:val="000000" w:themeColor="text1"/>
-          <w:sz w:val="20"/>
-          <w:szCs w:val="20"/>
-        </w:rPr>
-        <w:t xml:space="preserve"> </w:t>
-      </w:r>
-      <w:r>
-        <w:rPr>
-          <w:color w:val="000000" w:themeColor="text1"/>
-          <w:sz w:val="20"/>
-          <w:szCs w:val="20"/>
-        </w:rPr>
-        <w:t>Agudo</w:t>
-      </w:r>
-      <w:r>
-        <w:rPr>
-          <w:color w:val="000000" w:themeColor="text1"/>
-          <w:sz w:val="20"/>
-          <w:szCs w:val="20"/>
-        </w:rPr>
-        <w:t xml:space="preserve">; </w:t>
-      </w:r>
-      <w:r>
-        <w:rPr>
-          <w:color w:val="000000" w:themeColor="text1"/>
-          <w:sz w:val="20"/>
-          <w:szCs w:val="20"/>
-        </w:rPr>
-        <w:t>3=Reto.</w:t>
+        <w:t>Resposta C.</w:t>
       </w:r>
     </w:p>
     <w:sectPr>

</xml_diff>